<commit_message>
Update documents to have a bit cleaner formatting.
</commit_message>
<xml_diff>
--- a/public/resume/downloads/EDuvall_Resume_2023.docx
+++ b/public/resume/downloads/EDuvall_Resume_2023.docx
@@ -22,28 +22,17 @@
         <w:jc w:val="center"/>
       </w:pPr>
       <w:r>
-        <w:t>Louisville, KY</w:t>
-      </w:r>
-      <w:r>
-        <w:t xml:space="preserve"> | </w:t>
-      </w:r>
+        <w:t>Louisville, KY 40291 | </w:t>
+      </w:r>
+      <w:r>
+        <w:t xml:space="preserve">Contact on LinkedIn </w:t>
+      </w:r>
+    </w:p>
+    <w:p>
+      <w:pPr>
+        <w:jc w:val="center"/>
+      </w:pPr>
       <w:hyperlink r:id="rId11" w:history="1">
-        <w:r>
-          <w:rPr>
-            <w:rStyle w:val="Hyperlink"/>
-          </w:rPr>
-          <w:t>Contact via LinkedIn</w:t>
-        </w:r>
-      </w:hyperlink>
-      <w:r>
-        <w:t xml:space="preserve"> </w:t>
-      </w:r>
-    </w:p>
-    <w:p>
-      <w:pPr>
-        <w:jc w:val="center"/>
-      </w:pPr>
-      <w:hyperlink r:id="rId12" w:history="1">
         <w:r>
           <w:rPr>
             <w:rStyle w:val="Hyperlink"/>
@@ -52,9 +41,15 @@
         </w:r>
       </w:hyperlink>
       <w:r>
-        <w:t xml:space="preserve"> | </w:t>
-      </w:r>
-      <w:hyperlink r:id="rId13" w:history="1">
+        <w:t xml:space="preserve"> </w:t>
+      </w:r>
+      <w:r>
+        <w:t>|</w:t>
+      </w:r>
+      <w:r>
+        <w:t xml:space="preserve"> </w:t>
+      </w:r>
+      <w:hyperlink r:id="rId12" w:history="1">
         <w:r>
           <w:rPr>
             <w:rStyle w:val="Hyperlink"/>
@@ -284,15 +279,7 @@
         </w:numPr>
       </w:pPr>
       <w:r>
-        <w:t>Studied abroad at Kansai Gaidai in Hirakata-</w:t>
-      </w:r>
-      <w:proofErr w:type="spellStart"/>
-      <w:r>
-        <w:t>shi</w:t>
-      </w:r>
-      <w:proofErr w:type="spellEnd"/>
-      <w:r>
-        <w:t>, Osaka, Japan for the Fall 2010 semester.</w:t>
+        <w:t>Studied abroad at Kansai Gaidai in Hirakata-shi, Osaka, Japan for the Fall 2010 semester.</w:t>
       </w:r>
     </w:p>
     <w:p>
@@ -344,7 +331,7 @@
       <w:r>
         <w:t xml:space="preserve">Project became my site at </w:t>
       </w:r>
-      <w:hyperlink r:id="rId14" w:history="1">
+      <w:hyperlink r:id="rId13" w:history="1">
         <w:r>
           <w:rPr>
             <w:rStyle w:val="Hyperlink"/>
@@ -369,8 +356,7 @@
       <w:r>
         <w:t xml:space="preserve">Code stored in my </w:t>
       </w:r>
-      <w:hyperlink r:id="rId15" w:history="1">
-        <w:proofErr w:type="spellStart"/>
+      <w:hyperlink r:id="rId14" w:history="1">
         <w:r>
           <w:rPr>
             <w:rStyle w:val="Hyperlink"/>
@@ -379,7 +365,6 @@
           </w:rPr>
           <w:t>CorgiDevSite</w:t>
         </w:r>
-        <w:proofErr w:type="spellEnd"/>
       </w:hyperlink>
       <w:r>
         <w:rPr>
@@ -469,7 +454,7 @@
       <w:r>
         <w:t xml:space="preserve">Code is stored in my </w:t>
       </w:r>
-      <w:hyperlink r:id="rId16" w:history="1">
+      <w:hyperlink r:id="rId15" w:history="1">
         <w:r>
           <w:rPr>
             <w:rStyle w:val="Hyperlink"/>
@@ -523,15 +508,7 @@
         <w:t>consists</w:t>
       </w:r>
       <w:r>
-        <w:t xml:space="preserve"> of a rebuild of my </w:t>
-      </w:r>
-      <w:proofErr w:type="spellStart"/>
-      <w:r>
-        <w:t>CorgiDev</w:t>
-      </w:r>
-      <w:proofErr w:type="spellEnd"/>
-      <w:r>
-        <w:t xml:space="preserve"> site with an added Blog page.</w:t>
+        <w:t xml:space="preserve"> of a rebuild of my CorgiDev site with an added Blog page.</w:t>
       </w:r>
     </w:p>
     <w:p>
@@ -569,8 +546,7 @@
       <w:r>
         <w:t xml:space="preserve">Code is stored within my </w:t>
       </w:r>
-      <w:hyperlink r:id="rId17" w:history="1">
-        <w:proofErr w:type="spellStart"/>
+      <w:hyperlink r:id="rId16" w:history="1">
         <w:r>
           <w:rPr>
             <w:rStyle w:val="Hyperlink"/>
@@ -579,7 +555,6 @@
           </w:rPr>
           <w:t>ReactProject</w:t>
         </w:r>
-        <w:proofErr w:type="spellEnd"/>
       </w:hyperlink>
       <w:r>
         <w:rPr>
@@ -598,13 +573,8 @@
       </w:pPr>
       <w:r>
         <w:lastRenderedPageBreak/>
-        <w:t xml:space="preserve">JavaScript and </w:t>
-      </w:r>
-      <w:proofErr w:type="gramStart"/>
-      <w:r>
-        <w:t>React</w:t>
-      </w:r>
-      <w:proofErr w:type="gramEnd"/>
+        <w:t>JavaScript and React</w:t>
+      </w:r>
       <w:r>
         <w:t xml:space="preserve"> – </w:t>
       </w:r>
@@ -669,8 +639,7 @@
       <w:r>
         <w:t xml:space="preserve">Code is stored within my </w:t>
       </w:r>
-      <w:hyperlink r:id="rId18" w:history="1">
-        <w:proofErr w:type="spellStart"/>
+      <w:hyperlink r:id="rId17" w:history="1">
         <w:r>
           <w:rPr>
             <w:rStyle w:val="Hyperlink"/>
@@ -679,7 +648,6 @@
           </w:rPr>
           <w:t>animalDex</w:t>
         </w:r>
-        <w:proofErr w:type="spellEnd"/>
       </w:hyperlink>
       <w:r>
         <w:rPr>
@@ -730,7 +698,7 @@
       <w:r>
         <w:t xml:space="preserve">Code is stored in my </w:t>
       </w:r>
-      <w:hyperlink r:id="rId19" w:history="1">
+      <w:hyperlink r:id="rId18" w:history="1">
         <w:r>
           <w:rPr>
             <w:rStyle w:val="Hyperlink"/>
@@ -866,15 +834,7 @@
         <w:t xml:space="preserve"> </w:t>
       </w:r>
       <w:r>
-        <w:t xml:space="preserve">Axe </w:t>
-      </w:r>
-      <w:proofErr w:type="spellStart"/>
-      <w:r>
-        <w:t>DevTools</w:t>
-      </w:r>
-      <w:proofErr w:type="spellEnd"/>
-      <w:r>
-        <w:t xml:space="preserve">, </w:t>
+        <w:t xml:space="preserve">Axe DevTools, </w:t>
       </w:r>
       <w:r>
         <w:t xml:space="preserve">PDF Accessibility Checker (PAC), browser built-in developer tools, bookmarklets, ANDI (from the Social Security Administration), </w:t>
@@ -883,13 +843,8 @@
         <w:t>Color Contrast Analyzer</w:t>
       </w:r>
       <w:r>
-        <w:t xml:space="preserve"> by </w:t>
-      </w:r>
-      <w:proofErr w:type="spellStart"/>
-      <w:r>
-        <w:t>TPGi</w:t>
-      </w:r>
-      <w:proofErr w:type="spellEnd"/>
+        <w:t xml:space="preserve"> by TPGi</w:t>
+      </w:r>
       <w:r>
         <w:t xml:space="preserve">, </w:t>
       </w:r>
@@ -1216,6 +1171,557 @@
       </w:r>
       <w:r>
         <w:t xml:space="preserve">, can be viewed in my </w:t>
+      </w:r>
+      <w:hyperlink r:id="rId19" w:history="1">
+        <w:r>
+          <w:rPr>
+            <w:rStyle w:val="Hyperlink"/>
+          </w:rPr>
+          <w:t>A11y-Materials</w:t>
+        </w:r>
+      </w:hyperlink>
+      <w:r>
+        <w:t xml:space="preserve"> GitHub repository.</w:t>
+      </w:r>
+    </w:p>
+    <w:p>
+      <w:pPr>
+        <w:pStyle w:val="Heading2"/>
+      </w:pPr>
+      <w:r>
+        <w:t>American Printing House for the Blind</w:t>
+      </w:r>
+    </w:p>
+    <w:p>
+      <w:pPr>
+        <w:pStyle w:val="Heading3"/>
+      </w:pPr>
+      <w:r>
+        <w:t xml:space="preserve">Computer Support Specialist </w:t>
+      </w:r>
+      <w:r>
+        <w:t>| </w:t>
+      </w:r>
+      <w:r>
+        <w:t>April 2015 – June 2018</w:t>
+      </w:r>
+    </w:p>
+    <w:p>
+      <w:pPr>
+        <w:pStyle w:val="ListBullet"/>
+        <w:numPr>
+          <w:ilvl w:val="0"/>
+          <w:numId w:val="42"/>
+        </w:numPr>
+        <w:tabs>
+          <w:tab w:val="clear" w:pos="216"/>
+        </w:tabs>
+        <w:ind w:left="720" w:hanging="360"/>
+      </w:pPr>
+      <w:r>
+        <w:t>Learned about common issues with Accessibility, and ways to improve it in development, tech support, and general communication.</w:t>
+      </w:r>
+    </w:p>
+    <w:p>
+      <w:pPr>
+        <w:pStyle w:val="ListBullet"/>
+        <w:numPr>
+          <w:ilvl w:val="0"/>
+          <w:numId w:val="42"/>
+        </w:numPr>
+        <w:tabs>
+          <w:tab w:val="clear" w:pos="216"/>
+        </w:tabs>
+        <w:ind w:left="720" w:hanging="360"/>
+      </w:pPr>
+      <w:r>
+        <w:t xml:space="preserve">Continually </w:t>
+      </w:r>
+      <w:r>
+        <w:t>reformatted</w:t>
+      </w:r>
+      <w:r>
+        <w:t xml:space="preserve"> departmental technical documentation to improve consistency and clarity. I’ve also better documented various processes that were previously undocumented and did a complete redo of the Network Administrator handbook.</w:t>
+      </w:r>
+    </w:p>
+    <w:p>
+      <w:pPr>
+        <w:pStyle w:val="ListBullet"/>
+        <w:numPr>
+          <w:ilvl w:val="0"/>
+          <w:numId w:val="42"/>
+        </w:numPr>
+        <w:tabs>
+          <w:tab w:val="clear" w:pos="216"/>
+        </w:tabs>
+        <w:ind w:left="720" w:hanging="360"/>
+      </w:pPr>
+      <w:r>
+        <w:t xml:space="preserve">Administered </w:t>
+      </w:r>
+      <w:r>
+        <w:t xml:space="preserve">an on-prem </w:t>
+      </w:r>
+      <w:r>
+        <w:t>SharePoint and assisted with HTML/CSS edits where needed to improve Accessibility</w:t>
+      </w:r>
+      <w:r>
+        <w:t>.</w:t>
+      </w:r>
+    </w:p>
+    <w:p>
+      <w:pPr>
+        <w:pStyle w:val="ListBullet"/>
+        <w:numPr>
+          <w:ilvl w:val="0"/>
+          <w:numId w:val="42"/>
+        </w:numPr>
+        <w:tabs>
+          <w:tab w:val="clear" w:pos="216"/>
+        </w:tabs>
+        <w:ind w:left="720" w:hanging="360"/>
+      </w:pPr>
+      <w:r>
+        <w:t>Provided Accessible training related to Office 2016, Office 365, SharePoint, and Cannon printers.</w:t>
+      </w:r>
+    </w:p>
+    <w:p>
+      <w:pPr>
+        <w:pStyle w:val="ListBullet"/>
+        <w:numPr>
+          <w:ilvl w:val="0"/>
+          <w:numId w:val="42"/>
+        </w:numPr>
+        <w:tabs>
+          <w:tab w:val="clear" w:pos="216"/>
+        </w:tabs>
+        <w:ind w:left="720" w:hanging="360"/>
+      </w:pPr>
+      <w:r>
+        <w:t xml:space="preserve">Provided desktop support in an office and factory environment, which included supporting a </w:t>
+      </w:r>
+      <w:r>
+        <w:t>variety</w:t>
+      </w:r>
+      <w:r>
+        <w:t xml:space="preserve"> of assistive technologies, </w:t>
+      </w:r>
+      <w:r>
+        <w:t>including</w:t>
+      </w:r>
+      <w:r>
+        <w:t xml:space="preserve"> Refreshable Braille displays, Braille embossers, screen readers (NVDA/JAWS), ZoomText, Dragon Naturally Speaking, and more.</w:t>
+      </w:r>
+    </w:p>
+    <w:p>
+      <w:pPr>
+        <w:pStyle w:val="Heading2"/>
+        <w:rPr>
+          <w:color w:val="auto"/>
+        </w:rPr>
+      </w:pPr>
+      <w:r>
+        <w:rPr>
+          <w:color w:val="auto"/>
+        </w:rPr>
+        <w:t>Charter Communications</w:t>
+      </w:r>
+    </w:p>
+    <w:p>
+      <w:pPr>
+        <w:pStyle w:val="Heading3"/>
+      </w:pPr>
+      <w:r>
+        <w:t>Rep I – Internet/Phone Repair</w:t>
+      </w:r>
+      <w:r>
+        <w:t> | January 2015 – April 2015</w:t>
+      </w:r>
+    </w:p>
+    <w:p>
+      <w:pPr>
+        <w:pStyle w:val="ListBullet"/>
+        <w:numPr>
+          <w:ilvl w:val="0"/>
+          <w:numId w:val="43"/>
+        </w:numPr>
+        <w:tabs>
+          <w:tab w:val="clear" w:pos="216"/>
+        </w:tabs>
+        <w:ind w:left="720" w:hanging="360"/>
+      </w:pPr>
+      <w:r>
+        <w:t>Improved my knowledge of network infrastructure and VOIP phone systems.</w:t>
+      </w:r>
+    </w:p>
+    <w:p>
+      <w:pPr>
+        <w:pStyle w:val="ListBullet"/>
+        <w:numPr>
+          <w:ilvl w:val="0"/>
+          <w:numId w:val="43"/>
+        </w:numPr>
+        <w:tabs>
+          <w:tab w:val="clear" w:pos="216"/>
+        </w:tabs>
+        <w:ind w:left="720" w:hanging="360"/>
+      </w:pPr>
+      <w:r>
+        <w:t>Utilized the Avaya soft/hard phone to process calls.</w:t>
+      </w:r>
+    </w:p>
+    <w:p>
+      <w:pPr>
+        <w:pStyle w:val="ListBullet"/>
+        <w:numPr>
+          <w:ilvl w:val="0"/>
+          <w:numId w:val="43"/>
+        </w:numPr>
+        <w:tabs>
+          <w:tab w:val="clear" w:pos="216"/>
+        </w:tabs>
+        <w:ind w:left="720" w:hanging="360"/>
+      </w:pPr>
+      <w:r>
+        <w:t>Processed account payments and helped to troubleshoot telephone and internet service issues for clients.</w:t>
+      </w:r>
+    </w:p>
+    <w:p>
+      <w:pPr>
+        <w:pStyle w:val="Heading2"/>
+      </w:pPr>
+      <w:r>
+        <w:t>Western Kentucky University</w:t>
+      </w:r>
+    </w:p>
+    <w:p>
+      <w:pPr>
+        <w:pStyle w:val="Heading3"/>
+      </w:pPr>
+      <w:r>
+        <w:t xml:space="preserve">Library Technology Assistant | </w:t>
+      </w:r>
+      <w:r>
+        <w:t>October 2012 – January 2015</w:t>
+      </w:r>
+    </w:p>
+    <w:p>
+      <w:pPr>
+        <w:pStyle w:val="ListBullet"/>
+        <w:numPr>
+          <w:ilvl w:val="0"/>
+          <w:numId w:val="27"/>
+        </w:numPr>
+      </w:pPr>
+      <w:r>
+        <w:t>Volunteered during Master Plan week in 2013 to assist with move in parking. Used it as an opportunity to help students with their IT needs and serve as a positive first point of contact for new students and their parents.</w:t>
+      </w:r>
+    </w:p>
+    <w:p>
+      <w:pPr>
+        <w:pStyle w:val="ListBullet"/>
+        <w:numPr>
+          <w:ilvl w:val="0"/>
+          <w:numId w:val="27"/>
+        </w:numPr>
+      </w:pPr>
+      <w:r>
+        <w:t xml:space="preserve">Joined the Library Statistics Work Group in 2013 to </w:t>
+      </w:r>
+      <w:r>
+        <w:t>work closer</w:t>
+      </w:r>
+      <w:r>
+        <w:t xml:space="preserve"> with the various library departments to streamline their statistics and improve how we gathered them.</w:t>
+      </w:r>
+    </w:p>
+    <w:p>
+      <w:pPr>
+        <w:pStyle w:val="ListBullet"/>
+        <w:numPr>
+          <w:ilvl w:val="0"/>
+          <w:numId w:val="27"/>
+        </w:numPr>
+      </w:pPr>
+      <w:r>
+        <w:t>Redesigned</w:t>
+      </w:r>
+      <w:r>
+        <w:t xml:space="preserve"> numerous online forms used to gather Library Statistics. This involved the use of a WYSIWYG editor and some HTML and JavaScript edits.</w:t>
+      </w:r>
+    </w:p>
+    <w:p>
+      <w:pPr>
+        <w:pStyle w:val="ListBullet"/>
+        <w:numPr>
+          <w:ilvl w:val="0"/>
+          <w:numId w:val="27"/>
+        </w:numPr>
+      </w:pPr>
+      <w:r>
+        <w:t xml:space="preserve">Redesigned </w:t>
+      </w:r>
+      <w:r>
+        <w:t>Excel</w:t>
+      </w:r>
+      <w:r>
+        <w:t xml:space="preserve"> reports used to display statistics gathered from the forms.</w:t>
+      </w:r>
+    </w:p>
+    <w:p>
+      <w:pPr>
+        <w:pStyle w:val="Heading3"/>
+      </w:pPr>
+      <w:r>
+        <w:t>Student Lab C</w:t>
+      </w:r>
+      <w:r>
+        <w:t>o</w:t>
+      </w:r>
+      <w:r>
+        <w:t>nsultant </w:t>
+      </w:r>
+      <w:r>
+        <w:t xml:space="preserve">| </w:t>
+      </w:r>
+      <w:r>
+        <w:t>January 2010 – October 2012</w:t>
+      </w:r>
+    </w:p>
+    <w:p>
+      <w:pPr>
+        <w:pStyle w:val="ListBullet"/>
+        <w:numPr>
+          <w:ilvl w:val="0"/>
+          <w:numId w:val="28"/>
+        </w:numPr>
+      </w:pPr>
+      <w:r>
+        <w:t xml:space="preserve">Primary responsibilities included monitoring of the computer </w:t>
+      </w:r>
+      <w:r>
+        <w:t>labs and</w:t>
+      </w:r>
+      <w:r>
+        <w:t xml:space="preserve"> assisting the patrons visiting.</w:t>
+      </w:r>
+    </w:p>
+    <w:p>
+      <w:pPr>
+        <w:pStyle w:val="ListBullet"/>
+        <w:numPr>
+          <w:ilvl w:val="0"/>
+          <w:numId w:val="28"/>
+        </w:numPr>
+      </w:pPr>
+      <w:r>
+        <w:lastRenderedPageBreak/>
+        <w:t>Consistently sought out new responsibilities to learn and grow, which resulted in my supervisor recommending me for the Library Technology Assistant position when it became available.</w:t>
+      </w:r>
+    </w:p>
+    <w:p>
+      <w:pPr>
+        <w:pStyle w:val="Heading1"/>
+      </w:pPr>
+      <w:r>
+        <w:t>Additional Professional Experience</w:t>
+      </w:r>
+    </w:p>
+    <w:p>
+      <w:pPr>
+        <w:pStyle w:val="Heading2"/>
+      </w:pPr>
+      <w:r>
+        <w:t>Volunteer Experience</w:t>
+      </w:r>
+    </w:p>
+    <w:p>
+      <w:pPr>
+        <w:pStyle w:val="Heading3"/>
+      </w:pPr>
+      <w:r>
+        <w:t>Code Louisville</w:t>
+      </w:r>
+    </w:p>
+    <w:p>
+      <w:pPr>
+        <w:pStyle w:val="Heading4"/>
+      </w:pPr>
+      <w:r>
+        <w:t>Web Development / QA Mentor | May 2020 to present</w:t>
+      </w:r>
+    </w:p>
+    <w:p>
+      <w:pPr>
+        <w:pStyle w:val="ListBullet"/>
+        <w:numPr>
+          <w:ilvl w:val="0"/>
+          <w:numId w:val="29"/>
+        </w:numPr>
+      </w:pPr>
+      <w:r>
+        <w:t>Meet weekly during class sessions via Google Meet to cover course materials and provide additional guidance and assistance</w:t>
+      </w:r>
+      <w:r>
+        <w:t xml:space="preserve"> to students in collaboration with fellow mentors.</w:t>
+      </w:r>
+    </w:p>
+    <w:p>
+      <w:pPr>
+        <w:pStyle w:val="ListBullet"/>
+        <w:numPr>
+          <w:ilvl w:val="0"/>
+          <w:numId w:val="29"/>
+        </w:numPr>
+      </w:pPr>
+      <w:r>
+        <w:t>Aid outside of weekly meet ups as available in Slack and Google Meet.</w:t>
+      </w:r>
+    </w:p>
+    <w:p>
+      <w:pPr>
+        <w:pStyle w:val="ListBullet"/>
+        <w:numPr>
+          <w:ilvl w:val="0"/>
+          <w:numId w:val="29"/>
+        </w:numPr>
+      </w:pPr>
+      <w:r>
+        <w:t>Started providing</w:t>
+      </w:r>
+      <w:r>
+        <w:t xml:space="preserve"> a presentation</w:t>
+      </w:r>
+      <w:r>
+        <w:t xml:space="preserve"> to all Web Development courses, in addition to the night I mentor,</w:t>
+      </w:r>
+      <w:r>
+        <w:t xml:space="preserve"> on </w:t>
+      </w:r>
+      <w:r>
+        <w:t xml:space="preserve">Web </w:t>
+      </w:r>
+      <w:r>
+        <w:t>Accessibility</w:t>
+      </w:r>
+      <w:r>
+        <w:t>.</w:t>
+      </w:r>
+    </w:p>
+    <w:p>
+      <w:pPr>
+        <w:pStyle w:val="Heading4"/>
+      </w:pPr>
+      <w:r>
+        <w:t>Steering Committee Member | May 2020 to present</w:t>
+      </w:r>
+    </w:p>
+    <w:p>
+      <w:pPr>
+        <w:pStyle w:val="ListBullet"/>
+        <w:numPr>
+          <w:ilvl w:val="0"/>
+          <w:numId w:val="30"/>
+        </w:numPr>
+      </w:pPr>
+      <w:r>
+        <w:t>Successfully pushed for the inclusion of additional Accessibility content in all course tracks.</w:t>
+      </w:r>
+    </w:p>
+    <w:p>
+      <w:pPr>
+        <w:pStyle w:val="ListBullet"/>
+        <w:numPr>
+          <w:ilvl w:val="0"/>
+          <w:numId w:val="30"/>
+        </w:numPr>
+      </w:pPr>
+      <w:r>
+        <w:t>Provide recommendations on how we can help students with disabilities succeed.</w:t>
+      </w:r>
+    </w:p>
+    <w:p>
+      <w:pPr>
+        <w:pStyle w:val="Heading3"/>
+      </w:pPr>
+      <w:r>
+        <w:t>Google</w:t>
+      </w:r>
+    </w:p>
+    <w:p>
+      <w:pPr>
+        <w:pStyle w:val="Heading4"/>
+      </w:pPr>
+      <w:r>
+        <w:t>Accessibility Trusted Tester | August 2022 to present</w:t>
+      </w:r>
+    </w:p>
+    <w:p>
+      <w:pPr>
+        <w:pStyle w:val="ListBullet"/>
+        <w:numPr>
+          <w:ilvl w:val="0"/>
+          <w:numId w:val="30"/>
+        </w:numPr>
+      </w:pPr>
+      <w:r>
+        <w:t>Participate in user research to provide Accessibility focused feedback on upcoming Google products and feature updates.</w:t>
+      </w:r>
+    </w:p>
+    <w:p>
+      <w:pPr>
+        <w:pStyle w:val="ListBullet"/>
+        <w:numPr>
+          <w:ilvl w:val="0"/>
+          <w:numId w:val="30"/>
+        </w:numPr>
+      </w:pPr>
+      <w:r>
+        <w:t>Receive occasional compensation in the form of gift cards or products to test.</w:t>
+      </w:r>
+    </w:p>
+    <w:p>
+      <w:pPr>
+        <w:pStyle w:val="Heading4"/>
+      </w:pPr>
+      <w:r>
+        <w:t>Women Techmakers Ambassador | July 2023 to present</w:t>
+      </w:r>
+    </w:p>
+    <w:p>
+      <w:pPr>
+        <w:pStyle w:val="ListBullet"/>
+        <w:numPr>
+          <w:ilvl w:val="0"/>
+          <w:numId w:val="31"/>
+        </w:numPr>
+      </w:pPr>
+      <w:r>
+        <w:t xml:space="preserve">Participate in a worldwide community of tech </w:t>
+      </w:r>
+      <w:r>
+        <w:t>leaders who are passionate about empowering their communities through organizing events, public speaking, creating content, and mentoring.</w:t>
+      </w:r>
+    </w:p>
+    <w:p>
+      <w:pPr>
+        <w:pStyle w:val="Heading2"/>
+      </w:pPr>
+      <w:r>
+        <w:t>Speaking Engagements</w:t>
+      </w:r>
+    </w:p>
+    <w:p>
+      <w:pPr>
+        <w:pStyle w:val="ListBullet"/>
+        <w:numPr>
+          <w:ilvl w:val="0"/>
+          <w:numId w:val="0"/>
+        </w:numPr>
+        <w:ind w:left="216" w:hanging="216"/>
+      </w:pPr>
+      <w:r>
+        <w:t xml:space="preserve">Any presentation listed below can be viewed in my </w:t>
       </w:r>
       <w:hyperlink r:id="rId20" w:history="1">
         <w:r>
@@ -1231,540 +1737,25 @@
     </w:p>
     <w:p>
       <w:pPr>
-        <w:pStyle w:val="Heading2"/>
-      </w:pPr>
-      <w:r>
-        <w:t>American Printing House for the Blind</w:t>
-      </w:r>
-    </w:p>
-    <w:p>
-      <w:pPr>
         <w:pStyle w:val="Heading3"/>
       </w:pPr>
       <w:r>
-        <w:t xml:space="preserve">Computer Support Specialist </w:t>
-      </w:r>
-      <w:r>
-        <w:t>| </w:t>
-      </w:r>
-      <w:r>
-        <w:t>April 2015 – June 2018</w:t>
-      </w:r>
-    </w:p>
-    <w:p>
-      <w:pPr>
-        <w:pStyle w:val="ListBullet"/>
-        <w:numPr>
-          <w:ilvl w:val="0"/>
-          <w:numId w:val="42"/>
-        </w:numPr>
-      </w:pPr>
-      <w:r>
-        <w:t>Learned about common issues with Accessibility, and ways to improve it in development, tech support, and general communication.</w:t>
-      </w:r>
-    </w:p>
-    <w:p>
-      <w:pPr>
-        <w:pStyle w:val="ListBullet"/>
-        <w:numPr>
-          <w:ilvl w:val="0"/>
-          <w:numId w:val="42"/>
-        </w:numPr>
-      </w:pPr>
-      <w:r>
-        <w:t xml:space="preserve">Continually </w:t>
-      </w:r>
-      <w:r>
-        <w:t>reformatted</w:t>
-      </w:r>
-      <w:r>
-        <w:t xml:space="preserve"> departmental technical documentation to improve consistency and clarity. I’ve also better documented various processes that were previously undocumented and did a complete redo of the Network Administrator handbook.</w:t>
-      </w:r>
-    </w:p>
-    <w:p>
-      <w:pPr>
-        <w:pStyle w:val="ListBullet"/>
-        <w:numPr>
-          <w:ilvl w:val="0"/>
-          <w:numId w:val="42"/>
-        </w:numPr>
-      </w:pPr>
-      <w:r>
-        <w:t xml:space="preserve">Administered </w:t>
-      </w:r>
-      <w:r>
-        <w:t xml:space="preserve">an on-prem </w:t>
-      </w:r>
-      <w:r>
-        <w:t>SharePoint and assisted with HTML/CSS edits where needed to improve Accessibility</w:t>
-      </w:r>
-      <w:r>
-        <w:t>.</w:t>
-      </w:r>
-    </w:p>
-    <w:p>
-      <w:pPr>
-        <w:pStyle w:val="ListBullet"/>
-        <w:numPr>
-          <w:ilvl w:val="0"/>
-          <w:numId w:val="42"/>
-        </w:numPr>
-      </w:pPr>
-      <w:r>
-        <w:t>Provided Accessible training related to Office 2016, Office 365, SharePoint, and Cannon printers.</w:t>
-      </w:r>
-    </w:p>
-    <w:p>
-      <w:pPr>
-        <w:pStyle w:val="ListBullet"/>
-        <w:numPr>
-          <w:ilvl w:val="0"/>
-          <w:numId w:val="42"/>
-        </w:numPr>
-      </w:pPr>
-      <w:r>
-        <w:t xml:space="preserve">Provided desktop support in an office and factory environment, which included supporting a </w:t>
-      </w:r>
-      <w:r>
-        <w:t>variety</w:t>
-      </w:r>
-      <w:r>
-        <w:t xml:space="preserve"> of assistive technologies, </w:t>
-      </w:r>
-      <w:r>
-        <w:t>including</w:t>
-      </w:r>
-      <w:r>
-        <w:t xml:space="preserve"> Refreshable Braille displays, Braille embossers, screen readers (NVDA/JAWS), ZoomText, Dragon Naturally Speaking, and more.</w:t>
-      </w:r>
-    </w:p>
-    <w:p>
-      <w:pPr>
-        <w:pStyle w:val="Heading2"/>
-        <w:rPr>
-          <w:color w:val="auto"/>
-        </w:rPr>
-      </w:pPr>
-      <w:r>
-        <w:rPr>
-          <w:color w:val="auto"/>
-        </w:rPr>
-        <w:t>Charter Communications</w:t>
-      </w:r>
-    </w:p>
-    <w:p>
-      <w:pPr>
-        <w:pStyle w:val="Heading3"/>
-      </w:pPr>
-      <w:r>
-        <w:t>Rep I – Internet/Phone Repair</w:t>
-      </w:r>
-      <w:r>
-        <w:t> | January 2015 – April 2015</w:t>
-      </w:r>
-    </w:p>
-    <w:p>
-      <w:pPr>
-        <w:pStyle w:val="ListBullet"/>
-        <w:numPr>
-          <w:ilvl w:val="0"/>
-          <w:numId w:val="43"/>
-        </w:numPr>
-      </w:pPr>
-      <w:r>
-        <w:t>Improved my knowledge of network infrastructure and VOIP phone systems.</w:t>
-      </w:r>
-    </w:p>
-    <w:p>
-      <w:pPr>
-        <w:pStyle w:val="ListBullet"/>
-        <w:numPr>
-          <w:ilvl w:val="0"/>
-          <w:numId w:val="43"/>
-        </w:numPr>
-      </w:pPr>
-      <w:r>
-        <w:t>Utilized the Avaya soft/hard phone to process calls.</w:t>
-      </w:r>
-    </w:p>
-    <w:p>
-      <w:pPr>
-        <w:pStyle w:val="ListBullet"/>
-        <w:numPr>
-          <w:ilvl w:val="0"/>
-          <w:numId w:val="43"/>
-        </w:numPr>
-      </w:pPr>
-      <w:r>
-        <w:t>Processed account payments and helped to troubleshoot telephone and internet service issues for clients.</w:t>
-      </w:r>
-    </w:p>
-    <w:p>
-      <w:pPr>
-        <w:pStyle w:val="Heading2"/>
-      </w:pPr>
-      <w:r>
-        <w:t>Western Kentucky University</w:t>
-      </w:r>
-    </w:p>
-    <w:p>
-      <w:pPr>
-        <w:pStyle w:val="Heading3"/>
-      </w:pPr>
-      <w:r>
-        <w:t xml:space="preserve">Library Technology Assistant | </w:t>
-      </w:r>
-      <w:r>
-        <w:t>October 2012 – January 2015</w:t>
-      </w:r>
-    </w:p>
-    <w:p>
-      <w:pPr>
-        <w:pStyle w:val="ListBullet"/>
-        <w:numPr>
-          <w:ilvl w:val="0"/>
-          <w:numId w:val="27"/>
-        </w:numPr>
-      </w:pPr>
-      <w:r>
-        <w:t>Volunteered during Master Plan week in 2013 to assist with move in parking. Used it as an opportunity to help students with their IT needs and serve as a positive first point of contact for new students and their parents.</w:t>
-      </w:r>
-    </w:p>
-    <w:p>
-      <w:pPr>
-        <w:pStyle w:val="ListBullet"/>
-        <w:numPr>
-          <w:ilvl w:val="0"/>
-          <w:numId w:val="27"/>
-        </w:numPr>
-      </w:pPr>
-      <w:r>
-        <w:t xml:space="preserve">Joined the Library Statistics Work Group in 2013 to </w:t>
-      </w:r>
-      <w:r>
-        <w:t>work closer</w:t>
-      </w:r>
-      <w:r>
-        <w:t xml:space="preserve"> with the various library departments to streamline their statistics and improve how we gathered them.</w:t>
-      </w:r>
-    </w:p>
-    <w:p>
-      <w:pPr>
-        <w:pStyle w:val="ListBullet"/>
-        <w:numPr>
-          <w:ilvl w:val="0"/>
-          <w:numId w:val="27"/>
-        </w:numPr>
-      </w:pPr>
-      <w:r>
-        <w:t>Redesigned</w:t>
-      </w:r>
-      <w:r>
-        <w:t xml:space="preserve"> numerous online forms used to gather Library Statistics. This involved the use of a WYSIWYG editor and some HTML and JavaScript edits.</w:t>
-      </w:r>
-    </w:p>
-    <w:p>
-      <w:pPr>
-        <w:pStyle w:val="ListBullet"/>
-        <w:numPr>
-          <w:ilvl w:val="0"/>
-          <w:numId w:val="27"/>
-        </w:numPr>
-      </w:pPr>
-      <w:r>
-        <w:t xml:space="preserve">Redesigned </w:t>
-      </w:r>
-      <w:r>
-        <w:t>Excel</w:t>
-      </w:r>
-      <w:r>
-        <w:t xml:space="preserve"> reports used to display statistics gathered from the forms.</w:t>
-      </w:r>
-    </w:p>
-    <w:p>
-      <w:pPr>
-        <w:pStyle w:val="Heading3"/>
-      </w:pPr>
-      <w:r>
-        <w:t>Student Lab C</w:t>
-      </w:r>
-      <w:r>
-        <w:t>o</w:t>
-      </w:r>
-      <w:r>
-        <w:t>nsultant </w:t>
-      </w:r>
-      <w:r>
-        <w:t xml:space="preserve">| </w:t>
-      </w:r>
-      <w:r>
-        <w:t>January 2010 – October 2012</w:t>
-      </w:r>
-    </w:p>
-    <w:p>
-      <w:pPr>
-        <w:pStyle w:val="ListBullet"/>
-        <w:numPr>
-          <w:ilvl w:val="0"/>
-          <w:numId w:val="28"/>
-        </w:numPr>
-      </w:pPr>
-      <w:r>
-        <w:t xml:space="preserve">Primary responsibilities included monitoring of the computer </w:t>
-      </w:r>
-      <w:r>
-        <w:t>labs and</w:t>
-      </w:r>
-      <w:r>
-        <w:t xml:space="preserve"> assisting the patrons visiting.</w:t>
-      </w:r>
-    </w:p>
-    <w:p>
-      <w:pPr>
-        <w:pStyle w:val="ListBullet"/>
-        <w:numPr>
-          <w:ilvl w:val="0"/>
-          <w:numId w:val="28"/>
-        </w:numPr>
-      </w:pPr>
-      <w:r>
-        <w:lastRenderedPageBreak/>
-        <w:t>Consistently sought out new responsibilities to learn and grow, which resulted in my supervisor recommending me for the Library Technology Assistant position when it became available.</w:t>
-      </w:r>
-    </w:p>
-    <w:p>
-      <w:pPr>
-        <w:pStyle w:val="Heading1"/>
-      </w:pPr>
-      <w:r>
-        <w:t>Additional Professional Experience</w:t>
-      </w:r>
-    </w:p>
-    <w:p>
-      <w:pPr>
-        <w:pStyle w:val="Heading2"/>
-      </w:pPr>
-      <w:r>
-        <w:t>Volunteer Experience</w:t>
-      </w:r>
-    </w:p>
-    <w:p>
-      <w:pPr>
-        <w:pStyle w:val="Heading3"/>
-      </w:pPr>
-      <w:r>
-        <w:t>Code Louisville</w:t>
-      </w:r>
-    </w:p>
-    <w:p>
-      <w:pPr>
-        <w:pStyle w:val="Heading4"/>
-      </w:pPr>
-      <w:r>
-        <w:t>Web Development / QA Mentor | May 2020 to present</w:t>
-      </w:r>
-    </w:p>
-    <w:p>
-      <w:pPr>
-        <w:pStyle w:val="ListBullet"/>
-        <w:numPr>
-          <w:ilvl w:val="0"/>
-          <w:numId w:val="29"/>
-        </w:numPr>
-      </w:pPr>
-      <w:r>
-        <w:t>Meet weekly during class sessions via Google Meet to cover course materials and provide additional guidance and assistance</w:t>
-      </w:r>
-      <w:r>
-        <w:t xml:space="preserve"> to students in collaboration with fellow mentors.</w:t>
-      </w:r>
-    </w:p>
-    <w:p>
-      <w:pPr>
-        <w:pStyle w:val="ListBullet"/>
-        <w:numPr>
-          <w:ilvl w:val="0"/>
-          <w:numId w:val="29"/>
-        </w:numPr>
-      </w:pPr>
-      <w:r>
-        <w:t>Aid outside of weekly meet ups as available in Slack and Google Meet.</w:t>
-      </w:r>
-    </w:p>
-    <w:p>
-      <w:pPr>
-        <w:pStyle w:val="ListBullet"/>
-        <w:numPr>
-          <w:ilvl w:val="0"/>
-          <w:numId w:val="29"/>
-        </w:numPr>
-      </w:pPr>
-      <w:r>
-        <w:t>Started providing</w:t>
-      </w:r>
-      <w:r>
-        <w:t xml:space="preserve"> a presentation</w:t>
-      </w:r>
-      <w:r>
-        <w:t xml:space="preserve"> to all Web Development courses, in addition to the night I mentor,</w:t>
-      </w:r>
-      <w:r>
-        <w:t xml:space="preserve"> on </w:t>
-      </w:r>
-      <w:r>
-        <w:t xml:space="preserve">Web </w:t>
-      </w:r>
-      <w:r>
         <w:t>Accessibility</w:t>
       </w:r>
       <w:r>
-        <w:t>.</w:t>
-      </w:r>
-    </w:p>
-    <w:p>
-      <w:pPr>
-        <w:pStyle w:val="Heading4"/>
-      </w:pPr>
-      <w:r>
-        <w:t>Steering Committee Member | May 2020 to present</w:t>
-      </w:r>
-    </w:p>
-    <w:p>
-      <w:pPr>
-        <w:pStyle w:val="ListBullet"/>
-        <w:numPr>
-          <w:ilvl w:val="0"/>
-          <w:numId w:val="30"/>
-        </w:numPr>
-      </w:pPr>
-      <w:r>
-        <w:t>Successfully pushed for the inclusion of additional Accessibility content in all course tracks.</w:t>
-      </w:r>
-    </w:p>
-    <w:p>
-      <w:pPr>
-        <w:pStyle w:val="ListBullet"/>
-        <w:numPr>
-          <w:ilvl w:val="0"/>
-          <w:numId w:val="30"/>
-        </w:numPr>
-      </w:pPr>
-      <w:r>
-        <w:t>Provide recommendations on how we can help students with disabilities succeed.</w:t>
-      </w:r>
-    </w:p>
-    <w:p>
-      <w:pPr>
-        <w:pStyle w:val="Heading3"/>
-      </w:pPr>
-      <w:r>
-        <w:t>Google</w:t>
-      </w:r>
-    </w:p>
-    <w:p>
-      <w:pPr>
-        <w:pStyle w:val="Heading4"/>
-      </w:pPr>
-      <w:r>
-        <w:t>Accessibility Trusted Tester | August 2022 to present</w:t>
-      </w:r>
-    </w:p>
-    <w:p>
-      <w:pPr>
-        <w:pStyle w:val="ListBullet"/>
-        <w:numPr>
-          <w:ilvl w:val="0"/>
-          <w:numId w:val="30"/>
-        </w:numPr>
-      </w:pPr>
-      <w:r>
-        <w:t>Participate in user research to provide Accessibility focused feedback on upcoming Google products and feature updates.</w:t>
-      </w:r>
-    </w:p>
-    <w:p>
-      <w:pPr>
-        <w:pStyle w:val="ListBullet"/>
-        <w:numPr>
-          <w:ilvl w:val="0"/>
-          <w:numId w:val="30"/>
-        </w:numPr>
-      </w:pPr>
-      <w:r>
-        <w:t>Receive occasional compensation in the form of gift cards or products to test.</w:t>
-      </w:r>
-    </w:p>
-    <w:p>
-      <w:pPr>
-        <w:pStyle w:val="Heading4"/>
-      </w:pPr>
-      <w:r>
-        <w:t xml:space="preserve">Women </w:t>
-      </w:r>
-      <w:proofErr w:type="spellStart"/>
-      <w:r>
-        <w:t>Techmakers</w:t>
-      </w:r>
-      <w:proofErr w:type="spellEnd"/>
-      <w:r>
-        <w:t xml:space="preserve"> Ambassador | July 2023 to present</w:t>
-      </w:r>
-    </w:p>
-    <w:p>
-      <w:pPr>
-        <w:pStyle w:val="ListBullet"/>
+        <w:t xml:space="preserve"> Testing 101</w:t>
+      </w:r>
+    </w:p>
+    <w:p>
+      <w:pPr>
+        <w:pStyle w:val="ListParagraph"/>
         <w:numPr>
           <w:ilvl w:val="0"/>
           <w:numId w:val="31"/>
         </w:numPr>
       </w:pPr>
       <w:r>
-        <w:t xml:space="preserve">Participate in a worldwide community of tech </w:t>
-      </w:r>
-      <w:r>
-        <w:t>leaders who are passionate about empowering their communities through organizing events, public speaking, creating content, and mentoring.</w:t>
-      </w:r>
-    </w:p>
-    <w:p>
-      <w:pPr>
-        <w:pStyle w:val="Heading2"/>
-      </w:pPr>
-      <w:r>
-        <w:t>Speaking Engagements</w:t>
-      </w:r>
-    </w:p>
-    <w:p>
-      <w:pPr>
-        <w:pStyle w:val="ListBullet"/>
-        <w:numPr>
-          <w:ilvl w:val="0"/>
-          <w:numId w:val="0"/>
-        </w:numPr>
-        <w:ind w:left="216" w:hanging="216"/>
-      </w:pPr>
-      <w:r>
-        <w:t xml:space="preserve">Any presentation listed below can be viewed in my </w:t>
-      </w:r>
-      <w:hyperlink r:id="rId21" w:history="1">
-        <w:r>
-          <w:rPr>
-            <w:rStyle w:val="Hyperlink"/>
-          </w:rPr>
-          <w:t>A11y-Materials</w:t>
-        </w:r>
-      </w:hyperlink>
-      <w:r>
-        <w:t xml:space="preserve"> GitHub repository.</w:t>
-      </w:r>
-    </w:p>
-    <w:p>
-      <w:pPr>
-        <w:pStyle w:val="Heading3"/>
-      </w:pPr>
-      <w:r>
-        <w:t>Accessibility</w:t>
-      </w:r>
-      <w:r>
-        <w:t xml:space="preserve"> Testing 101</w:t>
+        <w:t>Presentation introducing attendees to basic concepts, tools, and methods to help with planning out how to include Accessibility in your testing and development processes.</w:t>
       </w:r>
     </w:p>
     <w:p>
@@ -1776,18 +1767,6 @@
         </w:numPr>
       </w:pPr>
       <w:r>
-        <w:t>Presentation introducing attendees to basic concepts, tools, and methods to help with planning out how to include Accessibility in your testing and development processes.</w:t>
-      </w:r>
-    </w:p>
-    <w:p>
-      <w:pPr>
-        <w:pStyle w:val="ListParagraph"/>
-        <w:numPr>
-          <w:ilvl w:val="0"/>
-          <w:numId w:val="31"/>
-        </w:numPr>
-      </w:pPr>
-      <w:r>
         <w:t>Presented at:</w:t>
       </w:r>
     </w:p>
@@ -1799,7 +1778,7 @@
           <w:numId w:val="31"/>
         </w:numPr>
       </w:pPr>
-      <w:hyperlink r:id="rId22" w:history="1">
+      <w:hyperlink r:id="rId21" w:history="1">
         <w:r>
           <w:rPr>
             <w:rStyle w:val="Hyperlink"/>
@@ -1834,7 +1813,7 @@
           <w:numId w:val="31"/>
         </w:numPr>
       </w:pPr>
-      <w:hyperlink r:id="rId23" w:history="1">
+      <w:hyperlink r:id="rId22" w:history="1">
         <w:r>
           <w:rPr>
             <w:rStyle w:val="Hyperlink"/>
@@ -1866,7 +1845,7 @@
           <w:numId w:val="31"/>
         </w:numPr>
       </w:pPr>
-      <w:hyperlink r:id="rId24" w:history="1">
+      <w:hyperlink r:id="rId23" w:history="1">
         <w:r>
           <w:rPr>
             <w:rStyle w:val="Hyperlink"/>
@@ -1898,7 +1877,7 @@
           <w:numId w:val="31"/>
         </w:numPr>
       </w:pPr>
-      <w:hyperlink r:id="rId25" w:history="1">
+      <w:hyperlink r:id="rId24" w:history="1">
         <w:r>
           <w:rPr>
             <w:rStyle w:val="Hyperlink"/>
@@ -1933,7 +1912,7 @@
           <w:numId w:val="31"/>
         </w:numPr>
       </w:pPr>
-      <w:hyperlink r:id="rId26" w:history="1">
+      <w:hyperlink r:id="rId25" w:history="1">
         <w:r>
           <w:rPr>
             <w:rStyle w:val="Hyperlink"/>
@@ -2000,7 +1979,7 @@
           <w:numId w:val="45"/>
         </w:numPr>
       </w:pPr>
-      <w:hyperlink r:id="rId27" w:history="1">
+      <w:hyperlink r:id="rId26" w:history="1">
         <w:r>
           <w:rPr>
             <w:rStyle w:val="Hyperlink"/>
@@ -2035,7 +2014,7 @@
           <w:numId w:val="45"/>
         </w:numPr>
       </w:pPr>
-      <w:hyperlink r:id="rId28" w:history="1">
+      <w:hyperlink r:id="rId27" w:history="1">
         <w:r>
           <w:rPr>
             <w:rStyle w:val="Hyperlink"/>
@@ -2070,21 +2049,13 @@
           <w:numId w:val="45"/>
         </w:numPr>
       </w:pPr>
-      <w:hyperlink r:id="rId29" w:history="1">
+      <w:hyperlink r:id="rId28" w:history="1">
         <w:r>
           <w:rPr>
             <w:rStyle w:val="Hyperlink"/>
           </w:rPr>
-          <w:t xml:space="preserve">Code </w:t>
+          <w:t>Code PaLOUsa</w:t>
         </w:r>
-        <w:proofErr w:type="spellStart"/>
-        <w:r>
-          <w:rPr>
-            <w:rStyle w:val="Hyperlink"/>
-          </w:rPr>
-          <w:t>PaLOUsa</w:t>
-        </w:r>
-        <w:proofErr w:type="spellEnd"/>
       </w:hyperlink>
       <w:r>
         <w:t xml:space="preserve"> – Louisville, KY</w:t>
@@ -2169,7 +2140,7 @@
           <w:numId w:val="45"/>
         </w:numPr>
       </w:pPr>
-      <w:hyperlink r:id="rId30" w:history="1">
+      <w:hyperlink r:id="rId29" w:history="1">
         <w:r>
           <w:rPr>
             <w:rStyle w:val="Hyperlink"/>
@@ -2204,21 +2175,13 @@
           <w:numId w:val="46"/>
         </w:numPr>
       </w:pPr>
-      <w:hyperlink r:id="rId31" w:history="1">
+      <w:hyperlink r:id="rId30" w:history="1">
         <w:r>
           <w:rPr>
             <w:rStyle w:val="Hyperlink"/>
           </w:rPr>
-          <w:t xml:space="preserve">Code </w:t>
+          <w:t>Code PaLOUsa</w:t>
         </w:r>
-        <w:proofErr w:type="spellStart"/>
-        <w:r>
-          <w:rPr>
-            <w:rStyle w:val="Hyperlink"/>
-          </w:rPr>
-          <w:t>PaLOUsa</w:t>
-        </w:r>
-        <w:proofErr w:type="spellEnd"/>
       </w:hyperlink>
       <w:r>
         <w:t xml:space="preserve"> – Louisville, KY</w:t>
@@ -2259,7 +2222,7 @@
           <w:numId w:val="46"/>
         </w:numPr>
       </w:pPr>
-      <w:hyperlink r:id="rId32" w:history="1">
+      <w:hyperlink r:id="rId31" w:history="1">
         <w:r>
           <w:rPr>
             <w:rStyle w:val="Hyperlink"/>
@@ -2291,15 +2254,13 @@
           <w:numId w:val="46"/>
         </w:numPr>
       </w:pPr>
-      <w:hyperlink r:id="rId33" w:history="1">
-        <w:proofErr w:type="spellStart"/>
+      <w:hyperlink r:id="rId32" w:history="1">
         <w:r>
           <w:rPr>
             <w:rStyle w:val="Hyperlink"/>
           </w:rPr>
           <w:t>CodeMash</w:t>
         </w:r>
-        <w:proofErr w:type="spellEnd"/>
       </w:hyperlink>
       <w:r>
         <w:t xml:space="preserve"> – Sandusky, OH</w:t>
@@ -2328,7 +2289,7 @@
           <w:numId w:val="46"/>
         </w:numPr>
       </w:pPr>
-      <w:hyperlink r:id="rId34" w:history="1">
+      <w:hyperlink r:id="rId33" w:history="1">
         <w:r>
           <w:rPr>
             <w:rStyle w:val="Hyperlink"/>
@@ -2434,7 +2395,7 @@
           <w:numId w:val="47"/>
         </w:numPr>
       </w:pPr>
-      <w:hyperlink r:id="rId35" w:history="1">
+      <w:hyperlink r:id="rId34" w:history="1">
         <w:r>
           <w:rPr>
             <w:rStyle w:val="Hyperlink"/>
@@ -2537,7 +2498,7 @@
           <w:numId w:val="48"/>
         </w:numPr>
       </w:pPr>
-      <w:hyperlink r:id="rId36" w:history="1">
+      <w:hyperlink r:id="rId35" w:history="1">
         <w:r>
           <w:rPr>
             <w:rStyle w:val="Hyperlink"/>
@@ -2569,21 +2530,13 @@
           <w:numId w:val="48"/>
         </w:numPr>
       </w:pPr>
-      <w:hyperlink r:id="rId37" w:history="1">
+      <w:hyperlink r:id="rId36" w:history="1">
         <w:r>
           <w:rPr>
             <w:rStyle w:val="Hyperlink"/>
           </w:rPr>
-          <w:t xml:space="preserve">Code </w:t>
+          <w:t>Code PaLOUsa</w:t>
         </w:r>
-        <w:proofErr w:type="spellStart"/>
-        <w:r>
-          <w:rPr>
-            <w:rStyle w:val="Hyperlink"/>
-          </w:rPr>
-          <w:t>PaLOUsa</w:t>
-        </w:r>
-        <w:proofErr w:type="spellEnd"/>
       </w:hyperlink>
       <w:r>
         <w:t xml:space="preserve"> – Louisville, KY </w:t>
@@ -2609,15 +2562,13 @@
           <w:numId w:val="48"/>
         </w:numPr>
       </w:pPr>
-      <w:hyperlink r:id="rId38" w:history="1">
-        <w:proofErr w:type="spellStart"/>
+      <w:hyperlink r:id="rId37" w:history="1">
         <w:r>
           <w:rPr>
             <w:rStyle w:val="Hyperlink"/>
           </w:rPr>
           <w:t>CodeMash</w:t>
         </w:r>
-        <w:proofErr w:type="spellEnd"/>
       </w:hyperlink>
       <w:r>
         <w:t xml:space="preserve"> – Sandusky, OH</w:t>
@@ -2688,15 +2639,13 @@
           <w:numId w:val="48"/>
         </w:numPr>
       </w:pPr>
-      <w:hyperlink r:id="rId39" w:history="1">
-        <w:proofErr w:type="spellStart"/>
+      <w:hyperlink r:id="rId38" w:history="1">
         <w:r>
           <w:rPr>
             <w:rStyle w:val="Hyperlink"/>
           </w:rPr>
           <w:t>CodeMash</w:t>
         </w:r>
-        <w:proofErr w:type="spellEnd"/>
       </w:hyperlink>
       <w:r>
         <w:t xml:space="preserve"> – Sandusky, OH</w:t>
@@ -2728,7 +2677,7 @@
           <w:numId w:val="48"/>
         </w:numPr>
       </w:pPr>
-      <w:hyperlink r:id="rId40" w:history="1">
+      <w:hyperlink r:id="rId39" w:history="1">
         <w:r>
           <w:rPr>
             <w:rStyle w:val="Hyperlink"/>
@@ -2839,15 +2788,7 @@
         </w:numPr>
       </w:pPr>
       <w:r>
-        <w:t xml:space="preserve">Verify on </w:t>
-      </w:r>
-      <w:proofErr w:type="spellStart"/>
-      <w:r>
-        <w:t>Credly</w:t>
-      </w:r>
-      <w:proofErr w:type="spellEnd"/>
-      <w:r>
-        <w:t xml:space="preserve"> using the following url: </w:t>
+        <w:t xml:space="preserve">Verify on Credly using the following url: </w:t>
       </w:r>
     </w:p>
     <w:p>
@@ -2858,7 +2799,7 @@
           <w:numId w:val="49"/>
         </w:numPr>
       </w:pPr>
-      <w:hyperlink r:id="rId41" w:history="1">
+      <w:hyperlink r:id="rId40" w:history="1">
         <w:r>
           <w:rPr>
             <w:rStyle w:val="Hyperlink"/>
@@ -3026,15 +2967,7 @@
         </w:numPr>
       </w:pPr>
       <w:r>
-        <w:t xml:space="preserve">Verify on </w:t>
-      </w:r>
-      <w:proofErr w:type="spellStart"/>
-      <w:r>
-        <w:t>Credly</w:t>
-      </w:r>
-      <w:proofErr w:type="spellEnd"/>
-      <w:r>
-        <w:t xml:space="preserve"> using the following url:</w:t>
+        <w:t>Verify on Credly using the following url:</w:t>
       </w:r>
     </w:p>
     <w:p>
@@ -3045,7 +2978,7 @@
           <w:numId w:val="51"/>
         </w:numPr>
       </w:pPr>
-      <w:hyperlink r:id="rId42" w:history="1">
+      <w:hyperlink r:id="rId41" w:history="1">
         <w:r>
           <w:rPr>
             <w:rStyle w:val="Hyperlink"/>
@@ -3109,15 +3042,7 @@
         </w:numPr>
       </w:pPr>
       <w:r>
-        <w:t xml:space="preserve">Verify on </w:t>
-      </w:r>
-      <w:proofErr w:type="spellStart"/>
-      <w:r>
-        <w:t>Credly</w:t>
-      </w:r>
-      <w:proofErr w:type="spellEnd"/>
-      <w:r>
-        <w:t xml:space="preserve"> using the following url:</w:t>
+        <w:t>Verify on Credly using the following url:</w:t>
       </w:r>
     </w:p>
     <w:p>
@@ -3128,7 +3053,7 @@
           <w:numId w:val="52"/>
         </w:numPr>
       </w:pPr>
-      <w:hyperlink r:id="rId43" w:history="1">
+      <w:hyperlink r:id="rId42" w:history="1">
         <w:r>
           <w:rPr>
             <w:rStyle w:val="Hyperlink"/>
@@ -3163,7 +3088,7 @@
       <w:r>
         <w:t xml:space="preserve">: </w:t>
       </w:r>
-      <w:hyperlink r:id="rId44" w:history="1">
+      <w:hyperlink r:id="rId43" w:history="1">
         <w:r>
           <w:rPr>
             <w:rStyle w:val="Hyperlink"/>
@@ -3211,7 +3136,7 @@
           <w:numId w:val="53"/>
         </w:numPr>
       </w:pPr>
-      <w:hyperlink r:id="rId45" w:history="1">
+      <w:hyperlink r:id="rId44" w:history="1">
         <w:r>
           <w:rPr>
             <w:rStyle w:val="Hyperlink"/>
@@ -3221,12 +3146,12 @@
       </w:hyperlink>
     </w:p>
     <w:sectPr>
-      <w:headerReference w:type="even" r:id="rId46"/>
-      <w:headerReference w:type="default" r:id="rId47"/>
-      <w:footerReference w:type="even" r:id="rId48"/>
-      <w:footerReference w:type="default" r:id="rId49"/>
-      <w:headerReference w:type="first" r:id="rId50"/>
-      <w:footerReference w:type="first" r:id="rId51"/>
+      <w:headerReference w:type="even" r:id="rId45"/>
+      <w:headerReference w:type="default" r:id="rId46"/>
+      <w:footerReference w:type="even" r:id="rId47"/>
+      <w:footerReference w:type="default" r:id="rId48"/>
+      <w:headerReference w:type="first" r:id="rId49"/>
+      <w:footerReference w:type="first" r:id="rId50"/>
       <w:pgSz w:w="12240" w:h="15840"/>
       <w:pgMar w:top="1008" w:right="1152" w:bottom="1008" w:left="1152" w:header="720" w:footer="720" w:gutter="0"/>
       <w:pgNumType w:start="1"/>
@@ -9667,12 +9592,14 @@
     <w:rsid w:val="005825B4"/>
     <w:rsid w:val="00605F40"/>
     <w:rsid w:val="006C7820"/>
+    <w:rsid w:val="00776B8C"/>
     <w:rsid w:val="00901AD1"/>
     <w:rsid w:val="009963C8"/>
     <w:rsid w:val="009F044D"/>
     <w:rsid w:val="00A40A5F"/>
     <w:rsid w:val="00AD3523"/>
     <w:rsid w:val="00AF7B6D"/>
+    <w:rsid w:val="00B02A17"/>
     <w:rsid w:val="00B56DBA"/>
     <w:rsid w:val="00C03CFD"/>
     <w:rsid w:val="00C33734"/>
@@ -10420,10 +10347,6 @@
 </file>
 
 <file path=customXml/item1.xml><?xml version="1.0" encoding="utf-8"?>
-<b:Sources xmlns:b="http://schemas.openxmlformats.org/officeDocument/2006/bibliography" xmlns="http://schemas.openxmlformats.org/officeDocument/2006/bibliography" SelectedStyle="\APASixthEditionOfficeOnline.xsl" StyleName="APA" Version="6"/>
-</file>
-
-<file path=customXml/item2.xml><?xml version="1.0" encoding="utf-8"?>
 <ct:contentTypeSchema xmlns:ct="http://schemas.microsoft.com/office/2006/metadata/contentType" xmlns:ma="http://schemas.microsoft.com/office/2006/metadata/properties/metaAttributes" ct:_="" ma:_="" ma:contentTypeName="Document" ma:contentTypeID="0x01010097165294DAF6D540A6DB063A5B8AC54D" ma:contentTypeVersion="8" ma:contentTypeDescription="Create a new document." ma:contentTypeScope="" ma:versionID="9aba322f49aa77355e28a267340803f9">
   <xsd:schema xmlns:xsd="http://www.w3.org/2001/XMLSchema" xmlns:xs="http://www.w3.org/2001/XMLSchema" xmlns:p="http://schemas.microsoft.com/office/2006/metadata/properties" xmlns:ns3="c9f76a94-46f6-4ebf-95aa-2d742ba4b9e6" xmlns:ns4="778e3f5d-7ec1-4b65-aa82-043e4d125fa3" targetNamespace="http://schemas.microsoft.com/office/2006/metadata/properties" ma:root="true" ma:fieldsID="7311a8a2a407923791b17b611e45b321" ns3:_="" ns4:_="">
     <xsd:import namespace="c9f76a94-46f6-4ebf-95aa-2d742ba4b9e6"/>
@@ -10612,13 +10535,11 @@
 </ct:contentTypeSchema>
 </file>
 
-<file path=customXml/item3.xml><?xml version="1.0" encoding="utf-8"?>
-<p:properties xmlns:p="http://schemas.microsoft.com/office/2006/metadata/properties" xmlns:xsi="http://www.w3.org/2001/XMLSchema-instance" xmlns:pc="http://schemas.microsoft.com/office/infopath/2007/PartnerControls">
-  <documentManagement/>
-</p:properties>
+<file path=customXml/item2.xml><?xml version="1.0" encoding="utf-8"?>
+<b:Sources xmlns:b="http://schemas.openxmlformats.org/officeDocument/2006/bibliography" xmlns="http://schemas.openxmlformats.org/officeDocument/2006/bibliography" SelectedStyle="\APASixthEditionOfficeOnline.xsl" StyleName="APA" Version="6"/>
 </file>
 
-<file path=customXml/item4.xml><?xml version="1.0" encoding="utf-8"?>
+<file path=customXml/item3.xml><?xml version="1.0" encoding="utf-8"?>
 <?mso-contentType ?>
 <FormTemplates xmlns="http://schemas.microsoft.com/sharepoint/v3/contenttype/forms">
   <Display>DocumentLibraryForm</Display>
@@ -10627,15 +10548,13 @@
 </FormTemplates>
 </file>
 
-<file path=customXml/itemProps1.xml><?xml version="1.0" encoding="utf-8"?>
-<ds:datastoreItem xmlns:ds="http://schemas.openxmlformats.org/officeDocument/2006/customXml" ds:itemID="{2CECC3D0-3B0E-4738-AC48-0A81553FEA0E}">
-  <ds:schemaRefs>
-    <ds:schemaRef ds:uri="http://schemas.openxmlformats.org/officeDocument/2006/bibliography"/>
-  </ds:schemaRefs>
-</ds:datastoreItem>
+<file path=customXml/item4.xml><?xml version="1.0" encoding="utf-8"?>
+<p:properties xmlns:p="http://schemas.microsoft.com/office/2006/metadata/properties" xmlns:xsi="http://www.w3.org/2001/XMLSchema-instance" xmlns:pc="http://schemas.microsoft.com/office/infopath/2007/PartnerControls">
+  <documentManagement/>
+</p:properties>
 </file>
 
-<file path=customXml/itemProps2.xml><?xml version="1.0" encoding="utf-8"?>
+<file path=customXml/itemProps1.xml><?xml version="1.0" encoding="utf-8"?>
 <ds:datastoreItem xmlns:ds="http://schemas.openxmlformats.org/officeDocument/2006/customXml" ds:itemID="{4EC1AC30-7A71-4E64-9DDE-620D0BF2CC88}">
   <ds:schemaRefs>
     <ds:schemaRef ds:uri="http://schemas.microsoft.com/office/2006/metadata/contentType"/>
@@ -10654,19 +10573,27 @@
 </ds:datastoreItem>
 </file>
 
+<file path=customXml/itemProps2.xml><?xml version="1.0" encoding="utf-8"?>
+<ds:datastoreItem xmlns:ds="http://schemas.openxmlformats.org/officeDocument/2006/customXml" ds:itemID="{2CECC3D0-3B0E-4738-AC48-0A81553FEA0E}">
+  <ds:schemaRefs>
+    <ds:schemaRef ds:uri="http://schemas.openxmlformats.org/officeDocument/2006/bibliography"/>
+  </ds:schemaRefs>
+</ds:datastoreItem>
+</file>
+
 <file path=customXml/itemProps3.xml><?xml version="1.0" encoding="utf-8"?>
+<ds:datastoreItem xmlns:ds="http://schemas.openxmlformats.org/officeDocument/2006/customXml" ds:itemID="{DBFD07C8-8251-41B2-B9C1-F7CEB0CC63A2}">
+  <ds:schemaRefs>
+    <ds:schemaRef ds:uri="http://schemas.microsoft.com/sharepoint/v3/contenttype/forms"/>
+  </ds:schemaRefs>
+</ds:datastoreItem>
+</file>
+
+<file path=customXml/itemProps4.xml><?xml version="1.0" encoding="utf-8"?>
 <ds:datastoreItem xmlns:ds="http://schemas.openxmlformats.org/officeDocument/2006/customXml" ds:itemID="{029EC997-F880-4674-892E-979360491754}">
   <ds:schemaRefs>
     <ds:schemaRef ds:uri="http://schemas.microsoft.com/office/2006/metadata/properties"/>
     <ds:schemaRef ds:uri="http://schemas.microsoft.com/office/infopath/2007/PartnerControls"/>
   </ds:schemaRefs>
 </ds:datastoreItem>
-</file>
-
-<file path=customXml/itemProps4.xml><?xml version="1.0" encoding="utf-8"?>
-<ds:datastoreItem xmlns:ds="http://schemas.openxmlformats.org/officeDocument/2006/customXml" ds:itemID="{DBFD07C8-8251-41B2-B9C1-F7CEB0CC63A2}">
-  <ds:schemaRefs>
-    <ds:schemaRef ds:uri="http://schemas.microsoft.com/sharepoint/v3/contenttype/forms"/>
-  </ds:schemaRefs>
-</ds:datastoreItem>
 </file>
</xml_diff>